<commit_message>
Projem hakkında kısa bilgi dokümanı
</commit_message>
<xml_diff>
--- a/Projem Hakkında Bilgiler.docx
+++ b/Projem Hakkında Bilgiler.docx
@@ -128,6 +128,24 @@
       </w:r>
       <w:r>
         <w:t>mayı planlıyorum.</w:t>
+      </w:r>
+    </w:p>
+    <w:p>
+      <w:r>
+        <w:t>İletişim Menüsü: WEB sitesi üzerinden benimle iletişime geçilmesine olanak sağlayan sayfadır.</w:t>
+      </w:r>
+    </w:p>
+    <w:p>
+      <w:r>
+        <w:t>GITHUB Hesabım:</w:t>
+      </w:r>
+      <w:r>
+        <w:t xml:space="preserve"> https://github.com/talhakenan1</w:t>
+      </w:r>
+    </w:p>
+    <w:p>
+      <w:r>
+        <w:t>NOT: Burada yazılanlar sadece bir plandır ve değişiklik gösterebilir.</w:t>
       </w:r>
     </w:p>
     <w:p/>

</xml_diff>